<commit_message>
aggiornato le note, nell update dipendente non posso cambiare il codiceFiscale perche pirmary key e jhibernate da errore
</commit_message>
<xml_diff>
--- a/note.docx
+++ b/note.docx
@@ -55,6 +55,75 @@
           <w:lang w:val="it-IT"/>
         </w:rPr>
         <w:t>6?</w:t>
+      </w:r>
+    </w:p>
+    <w:p>
+      <w:pPr>
+        <w:rPr>
+          <w:lang w:val="it-IT"/>
+        </w:rPr>
+      </w:pPr>
+    </w:p>
+    <w:p>
+      <w:pPr>
+        <w:rPr>
+          <w:lang w:val="it-IT"/>
+        </w:rPr>
+      </w:pPr>
+    </w:p>
+    <w:p>
+      <w:pPr>
+        <w:rPr>
+          <w:lang w:val="it-IT"/>
+        </w:rPr>
+      </w:pPr>
+      <w:r>
+        <w:rPr>
+          <w:lang w:val="it-IT"/>
+        </w:rPr>
+        <w:t xml:space="preserve">Update dipendente: </w:t>
+      </w:r>
+      <w:proofErr w:type="gramStart"/>
+      <w:r>
+        <w:rPr>
+          <w:lang w:val="it-IT"/>
+        </w:rPr>
+        <w:t>on  posso</w:t>
+      </w:r>
+      <w:proofErr w:type="gramEnd"/>
+      <w:r>
+        <w:rPr>
+          <w:lang w:val="it-IT"/>
+        </w:rPr>
+        <w:t xml:space="preserve"> aggiornare il codice fiscale </w:t>
+      </w:r>
+      <w:proofErr w:type="spellStart"/>
+      <w:r>
+        <w:rPr>
+          <w:lang w:val="it-IT"/>
+        </w:rPr>
+        <w:t>perche</w:t>
+      </w:r>
+      <w:proofErr w:type="spellEnd"/>
+      <w:r>
+        <w:rPr>
+          <w:lang w:val="it-IT"/>
+        </w:rPr>
+        <w:t xml:space="preserve">’ e PK e </w:t>
+      </w:r>
+      <w:proofErr w:type="spellStart"/>
+      <w:r>
+        <w:rPr>
+          <w:lang w:val="it-IT"/>
+        </w:rPr>
+        <w:t>hibernate</w:t>
+      </w:r>
+      <w:proofErr w:type="spellEnd"/>
+      <w:r>
+        <w:rPr>
+          <w:lang w:val="it-IT"/>
+        </w:rPr>
+        <w:t xml:space="preserve"> mi da errore. </w:t>
       </w:r>
     </w:p>
     <w:p>

</xml_diff>